<commit_message>
Done with Module 7
</commit_message>
<xml_diff>
--- a/module-7/Pochet-Assignment-Module7_2.docx
+++ b/module-7/Pochet-Assignment-Module7_2.docx
@@ -55,6 +55,16 @@
       </w:r>
     </w:p>
     <w:p/>
+    <w:p>
+      <w:hyperlink r:id="rId4" w:history="1">
+        <w:r>
+          <w:rPr>
+            <w:rStyle w:val="Hyperlink"/>
+          </w:rPr>
+          <w:t>https://github.com/jpochetedmead/csd-310/tree/main/module-7</w:t>
+        </w:r>
+      </w:hyperlink>
+    </w:p>
     <w:p/>
     <w:p>
       <w:r>
@@ -77,7 +87,7 @@
                     <pic:cNvPicPr/>
                   </pic:nvPicPr>
                   <pic:blipFill>
-                    <a:blip r:embed="rId4" cstate="print">
+                    <a:blip r:embed="rId5" cstate="print">
                       <a:extLst>
                         <a:ext uri="{28A0092B-C50C-407E-A947-70E740481C1C}">
                           <a14:useLocalDpi xmlns:a14="http://schemas.microsoft.com/office/drawing/2010/main" val="0"/>

</xml_diff>